<commit_message>
respuesta n3 y actualizacion de readme
</commit_message>
<xml_diff>
--- a/respuestas.docx
+++ b/respuestas.docx
@@ -199,6 +199,94 @@
         </w:rPr>
         <w:t>.</w:t>
       </w:r>
+    </w:p>
+    <w:p>
+      <w:pPr>
+        <w:pStyle w:val="Prrafodelista"/>
+        <w:rPr>
+          <w:lang w:val="es-ES"/>
+        </w:rPr>
+      </w:pPr>
+    </w:p>
+    <w:p>
+      <w:pPr>
+        <w:pStyle w:val="Prrafodelista"/>
+        <w:numPr>
+          <w:ilvl w:val="0"/>
+          <w:numId w:val="2"/>
+        </w:numPr>
+        <w:rPr>
+          <w:b/>
+          <w:bCs/>
+          <w:lang w:val="es-ES"/>
+        </w:rPr>
+      </w:pPr>
+      <w:r>
+        <w:rPr>
+          <w:b/>
+          <w:bCs/>
+          <w:lang w:val="es-ES"/>
+        </w:rPr>
+        <w:t>¿Qué limitaciones significativas se tendrían si no aplicamos un enfoque de sistemas?</w:t>
+      </w:r>
+      <w:r>
+        <w:rPr>
+          <w:b/>
+          <w:bCs/>
+          <w:lang w:val="es-ES"/>
+        </w:rPr>
+        <w:t xml:space="preserve"> </w:t>
+      </w:r>
+      <w:r>
+        <w:rPr>
+          <w:b/>
+          <w:bCs/>
+          <w:lang w:val="es-ES"/>
+        </w:rPr>
+        <w:t>(5%)</w:t>
+      </w:r>
+    </w:p>
+    <w:p>
+      <w:pPr>
+        <w:pStyle w:val="Prrafodelista"/>
+        <w:rPr>
+          <w:lang w:val="es-ES"/>
+        </w:rPr>
+      </w:pPr>
+      <w:r>
+        <w:rPr>
+          <w:lang w:val="es-ES"/>
+        </w:rPr>
+        <w:t>Una visión reduccionista del universo, centrada en objetos aislados</w:t>
+      </w:r>
+      <w:r>
+        <w:rPr>
+          <w:lang w:val="es-ES"/>
+        </w:rPr>
+        <w:t>.</w:t>
+      </w:r>
+    </w:p>
+    <w:p>
+      <w:pPr>
+        <w:pStyle w:val="Prrafodelista"/>
+        <w:rPr>
+          <w:lang w:val="es-ES"/>
+        </w:rPr>
+      </w:pPr>
+      <w:r>
+        <w:rPr>
+          <w:lang w:val="es-ES"/>
+        </w:rPr>
+        <w:t>Aislamiento disciplinario.</w:t>
+      </w:r>
+    </w:p>
+    <w:p>
+      <w:pPr>
+        <w:pStyle w:val="Prrafodelista"/>
+        <w:rPr>
+          <w:lang w:val="es-ES"/>
+        </w:rPr>
+      </w:pPr>
     </w:p>
     <w:p>
       <w:pPr>

</xml_diff>

<commit_message>
respuesta 7, pregunta 6 y actualizacion de README
</commit_message>
<xml_diff>
--- a/respuestas.docx
+++ b/respuestas.docx
@@ -423,9 +423,120 @@
     <w:p>
       <w:pPr>
         <w:pStyle w:val="Prrafodelista"/>
-        <w:rPr>
-          <w:b/>
-          <w:bCs/>
+        <w:numPr>
+          <w:ilvl w:val="0"/>
+          <w:numId w:val="2"/>
+        </w:numPr>
+        <w:rPr>
+          <w:b/>
+          <w:bCs/>
+          <w:lang w:val="es-ES"/>
+        </w:rPr>
+      </w:pPr>
+      <w:r>
+        <w:rPr>
+          <w:b/>
+          <w:bCs/>
+          <w:lang w:val="es-ES"/>
+        </w:rPr>
+        <w:t>Explique ¿por qué la toma de decisiones estratégicas en una organización, sería mejor utilizando sistemas</w:t>
+      </w:r>
+      <w:r>
+        <w:rPr>
+          <w:b/>
+          <w:bCs/>
+          <w:lang w:val="es-ES"/>
+        </w:rPr>
+        <w:t xml:space="preserve"> </w:t>
+      </w:r>
+      <w:r>
+        <w:rPr>
+          <w:b/>
+          <w:bCs/>
+          <w:lang w:val="es-ES"/>
+        </w:rPr>
+        <w:t>informáticos? (5%)</w:t>
+      </w:r>
+    </w:p>
+    <w:p>
+      <w:pPr>
+        <w:pStyle w:val="Prrafodelista"/>
+        <w:rPr>
+          <w:lang w:val="es-ES"/>
+        </w:rPr>
+      </w:pPr>
+    </w:p>
+    <w:p>
+      <w:pPr>
+        <w:pStyle w:val="Prrafodelista"/>
+        <w:rPr>
+          <w:b/>
+          <w:bCs/>
+          <w:lang w:val="es-ES"/>
+        </w:rPr>
+      </w:pPr>
+    </w:p>
+    <w:p>
+      <w:pPr>
+        <w:pStyle w:val="Prrafodelista"/>
+        <w:numPr>
+          <w:ilvl w:val="0"/>
+          <w:numId w:val="2"/>
+        </w:numPr>
+        <w:rPr>
+          <w:b/>
+          <w:bCs/>
+          <w:lang w:val="es-ES"/>
+        </w:rPr>
+      </w:pPr>
+      <w:r>
+        <w:rPr>
+          <w:b/>
+          <w:bCs/>
+          <w:lang w:val="es-ES"/>
+        </w:rPr>
+        <w:t>¿Bajo el punto de vista de unidad productiva, qué es una organización? (5%)</w:t>
+      </w:r>
+    </w:p>
+    <w:p>
+      <w:pPr>
+        <w:pStyle w:val="Prrafodelista"/>
+        <w:rPr>
+          <w:b/>
+          <w:bCs/>
+          <w:lang w:val="es-ES"/>
+        </w:rPr>
+      </w:pPr>
+      <w:r>
+        <w:rPr>
+          <w:lang w:val="es-ES"/>
+        </w:rPr>
+        <w:t>E</w:t>
+      </w:r>
+      <w:r>
+        <w:rPr>
+          <w:lang w:val="es-ES"/>
+        </w:rPr>
+        <w:t xml:space="preserve">s una entidad </w:t>
+      </w:r>
+      <w:r>
+        <w:rPr>
+          <w:u w:val="single"/>
+          <w:lang w:val="es-ES"/>
+        </w:rPr>
+        <w:t>social</w:t>
+      </w:r>
+      <w:r>
+        <w:rPr>
+          <w:lang w:val="es-ES"/>
+        </w:rPr>
+        <w:t xml:space="preserve"> orientada hacia la consecución de metas con base en un sistema coordinado y estructurado vinculado con el entorno.</w:t>
+      </w:r>
+    </w:p>
+    <w:p>
+      <w:pPr>
+        <w:pStyle w:val="Prrafodelista"/>
+        <w:rPr>
           <w:lang w:val="es-ES"/>
         </w:rPr>
       </w:pPr>

</xml_diff>

<commit_message>
respuesta 8, agregamos pregunta 9 y 10
</commit_message>
<xml_diff>
--- a/respuestas.docx
+++ b/respuestas.docx
@@ -502,8 +502,6 @@
       <w:pPr>
         <w:pStyle w:val="Prrafodelista"/>
         <w:rPr>
-          <w:b/>
-          <w:bCs/>
           <w:lang w:val="es-ES"/>
         </w:rPr>
       </w:pPr>
@@ -521,7 +519,6 @@
       </w:r>
       <w:r>
         <w:rPr>
-          <w:u w:val="single"/>
           <w:lang w:val="es-ES"/>
         </w:rPr>
         <w:t>social</w:t>
@@ -532,6 +529,255 @@
         </w:rPr>
         <w:t xml:space="preserve"> orientada hacia la consecución de metas con base en un sistema coordinado y estructurado vinculado con el entorno.</w:t>
       </w:r>
+    </w:p>
+    <w:p>
+      <w:pPr>
+        <w:pStyle w:val="Prrafodelista"/>
+        <w:rPr>
+          <w:lang w:val="es-ES"/>
+        </w:rPr>
+      </w:pPr>
+    </w:p>
+    <w:p>
+      <w:pPr>
+        <w:pStyle w:val="Prrafodelista"/>
+        <w:numPr>
+          <w:ilvl w:val="0"/>
+          <w:numId w:val="2"/>
+        </w:numPr>
+        <w:rPr>
+          <w:b/>
+          <w:bCs/>
+          <w:lang w:val="es-ES"/>
+        </w:rPr>
+      </w:pPr>
+      <w:r>
+        <w:rPr>
+          <w:b/>
+          <w:bCs/>
+          <w:lang w:val="es-ES"/>
+        </w:rPr>
+        <w:t xml:space="preserve">Bajo el enfoque de sistemas, explique ¿cuáles serían las dificultades del administrador moderno? (5%) </w:t>
+      </w:r>
+    </w:p>
+    <w:p>
+      <w:pPr>
+        <w:pStyle w:val="Prrafodelista"/>
+        <w:rPr>
+          <w:lang w:val="es-ES"/>
+        </w:rPr>
+      </w:pPr>
+      <w:r>
+        <w:rPr>
+          <w:lang w:val="es-ES"/>
+        </w:rPr>
+        <w:t>A</w:t>
+      </w:r>
+      <w:r>
+        <w:rPr>
+          <w:lang w:val="es-ES"/>
+        </w:rPr>
+        <w:t>dministradores</w:t>
+      </w:r>
+      <w:r>
+        <w:rPr>
+          <w:lang w:val="es-ES"/>
+        </w:rPr>
+        <w:t xml:space="preserve"> modernos </w:t>
+      </w:r>
+      <w:r>
+        <w:rPr>
+          <w:lang w:val="es-ES"/>
+        </w:rPr>
+        <w:t>debe</w:t>
+      </w:r>
+      <w:r>
+        <w:rPr>
+          <w:lang w:val="es-ES"/>
+        </w:rPr>
+        <w:t>n</w:t>
+      </w:r>
+      <w:r>
+        <w:rPr>
+          <w:lang w:val="es-ES"/>
+        </w:rPr>
+        <w:t xml:space="preserve"> </w:t>
+      </w:r>
+      <w:r>
+        <w:rPr>
+          <w:lang w:val="es-ES"/>
+        </w:rPr>
+        <w:t>ser</w:t>
+      </w:r>
+      <w:r>
+        <w:rPr>
+          <w:lang w:val="es-ES"/>
+        </w:rPr>
+        <w:t xml:space="preserve"> capaz de </w:t>
+      </w:r>
+      <w:r>
+        <w:rPr>
+          <w:lang w:val="es-ES"/>
+        </w:rPr>
+        <w:t>enfrentarse</w:t>
+      </w:r>
+      <w:r>
+        <w:rPr>
+          <w:lang w:val="es-ES"/>
+        </w:rPr>
+        <w:t xml:space="preserve"> a l</w:t>
+      </w:r>
+      <w:r>
+        <w:rPr>
+          <w:lang w:val="es-ES"/>
+        </w:rPr>
+        <w:t xml:space="preserve">as </w:t>
+      </w:r>
+      <w:r>
+        <w:rPr>
+          <w:lang w:val="es-ES"/>
+        </w:rPr>
+        <w:t xml:space="preserve">recientes demandas que sean impuestas </w:t>
+      </w:r>
+      <w:r>
+        <w:rPr>
+          <w:lang w:val="es-ES"/>
+        </w:rPr>
+        <w:t>con</w:t>
+      </w:r>
+      <w:r>
+        <w:rPr>
+          <w:lang w:val="es-ES"/>
+        </w:rPr>
+        <w:t xml:space="preserve"> la incertidumbre, la </w:t>
+      </w:r>
+      <w:r>
+        <w:rPr>
+          <w:lang w:val="es-ES"/>
+        </w:rPr>
+        <w:t>ambigüedad</w:t>
+      </w:r>
+      <w:r>
+        <w:rPr>
+          <w:lang w:val="es-ES"/>
+        </w:rPr>
+        <w:t xml:space="preserve">, pueden tener posibilidades de </w:t>
+      </w:r>
+      <w:r>
+        <w:rPr>
+          <w:lang w:val="es-ES"/>
+        </w:rPr>
+        <w:t>éxito</w:t>
+      </w:r>
+      <w:r>
+        <w:rPr>
+          <w:lang w:val="es-ES"/>
+        </w:rPr>
+        <w:t>.</w:t>
+      </w:r>
+    </w:p>
+    <w:p>
+      <w:pPr>
+        <w:pStyle w:val="Prrafodelista"/>
+        <w:rPr>
+          <w:b/>
+          <w:bCs/>
+          <w:lang w:val="es-ES"/>
+        </w:rPr>
+      </w:pPr>
+    </w:p>
+    <w:p>
+      <w:pPr>
+        <w:pStyle w:val="Prrafodelista"/>
+        <w:rPr>
+          <w:b/>
+          <w:bCs/>
+          <w:lang w:val="es-ES"/>
+        </w:rPr>
+      </w:pPr>
+    </w:p>
+    <w:p>
+      <w:pPr>
+        <w:pStyle w:val="Prrafodelista"/>
+        <w:rPr>
+          <w:b/>
+          <w:bCs/>
+          <w:lang w:val="es-ES"/>
+        </w:rPr>
+      </w:pPr>
+    </w:p>
+    <w:p>
+      <w:pPr>
+        <w:pStyle w:val="Prrafodelista"/>
+        <w:numPr>
+          <w:ilvl w:val="0"/>
+          <w:numId w:val="2"/>
+        </w:numPr>
+        <w:rPr>
+          <w:b/>
+          <w:bCs/>
+          <w:lang w:val="es-ES"/>
+        </w:rPr>
+      </w:pPr>
+      <w:r>
+        <w:rPr>
+          <w:b/>
+          <w:bCs/>
+          <w:lang w:val="es-ES"/>
+        </w:rPr>
+        <w:lastRenderedPageBreak/>
+        <w:t xml:space="preserve">¿Por qué es importante conocer el organigrama de una organización al momento de realizar un análisis de los cambios o mejoras que se pueden hacer en esta? (5%) </w:t>
+      </w:r>
+    </w:p>
+    <w:p>
+      <w:pPr>
+        <w:pStyle w:val="Prrafodelista"/>
+        <w:rPr>
+          <w:b/>
+          <w:bCs/>
+          <w:lang w:val="es-ES"/>
+        </w:rPr>
+      </w:pPr>
+    </w:p>
+    <w:p>
+      <w:pPr>
+        <w:pStyle w:val="Prrafodelista"/>
+        <w:numPr>
+          <w:ilvl w:val="0"/>
+          <w:numId w:val="2"/>
+        </w:numPr>
+        <w:rPr>
+          <w:b/>
+          <w:bCs/>
+          <w:lang w:val="es-ES"/>
+        </w:rPr>
+      </w:pPr>
+      <w:r>
+        <w:rPr>
+          <w:b/>
+          <w:bCs/>
+          <w:lang w:val="es-ES"/>
+        </w:rPr>
+        <w:t>Es el paso inicial de un estudio organizacional. (5%)</w:t>
+      </w:r>
+    </w:p>
+    <w:p>
+      <w:pPr>
+        <w:pStyle w:val="Prrafodelista"/>
+        <w:rPr>
+          <w:lang w:val="es-ES"/>
+        </w:rPr>
+      </w:pPr>
+    </w:p>
+    <w:p>
+      <w:pPr>
+        <w:pStyle w:val="Prrafodelista"/>
+        <w:rPr>
+          <w:b/>
+          <w:bCs/>
+          <w:lang w:val="es-ES"/>
+        </w:rPr>
+      </w:pPr>
     </w:p>
     <w:p>
       <w:pPr>

</xml_diff>